<commit_message>
update for constraint 4
</commit_message>
<xml_diff>
--- a/Exercise2/ReadMe.docx
+++ b/Exercise2/ReadMe.docx
@@ -6,9 +6,6 @@
       <w:pPr>
         <w:spacing w:line="360" w:lineRule="auto"/>
         <w:jc w:val="center"/>
-        <w:rPr>
-          <w:rFonts w:hint="eastAsia"/>
-        </w:rPr>
       </w:pPr>
     </w:p>
     <w:p>
@@ -317,31 +314,7 @@
         <w:spacing w:line="360" w:lineRule="auto"/>
       </w:pPr>
       <w:r>
-        <w:t xml:space="preserve">A Constraint Satisfaction Problem (CSP) is defined by a set of variables, each having a domain of possible values, and a set of constraints that </w:t>
-      </w:r>
-      <w:r>
-        <w:t>limit</w:t>
-      </w:r>
-      <w:r>
-        <w:t xml:space="preserve"> which combinations of values are valid.</w:t>
-      </w:r>
-      <w:r>
-        <w:t xml:space="preserve"> </w:t>
-      </w:r>
-      <w:r>
-        <w:t xml:space="preserve">Solving a CSP </w:t>
-      </w:r>
-      <w:r>
-        <w:t>is to find</w:t>
-      </w:r>
-      <w:r>
-        <w:t xml:space="preserve"> an assignment of values to all variables such that all constraints are satisfie</w:t>
-      </w:r>
-      <w:r>
-        <w:t>d</w:t>
-      </w:r>
-      <w:r>
-        <w:t>.</w:t>
+        <w:t>A Constraint Satisfaction Problem (CSP) is defined by a set of variables, each having a domain of possible values, and a set of constraints that limit which combinations of values are valid. Solving a CSP is to find an assignment of values to all variables such that all constraints are satisfied.</w:t>
       </w:r>
     </w:p>
     <w:p>
@@ -363,19 +336,7 @@
         <w:spacing w:line="360" w:lineRule="auto"/>
       </w:pPr>
       <w:r>
-        <w:t xml:space="preserve">In this assignment, </w:t>
-      </w:r>
-      <w:r>
-        <w:t>we will use</w:t>
-      </w:r>
-      <w:r>
-        <w:t xml:space="preserve"> the python-constraint library, </w:t>
-      </w:r>
-      <w:r>
-        <w:t>which</w:t>
-      </w:r>
-      <w:r>
-        <w:t xml:space="preserve"> appl</w:t>
+        <w:t>In this assignment, we will use the python-constraint library, which appl</w:t>
       </w:r>
       <w:r>
         <w:rPr>
@@ -390,9 +351,6 @@
     <w:p>
       <w:pPr>
         <w:spacing w:line="360" w:lineRule="auto"/>
-        <w:rPr>
-          <w:rFonts w:hint="eastAsia"/>
-        </w:rPr>
       </w:pPr>
       <w:r>
         <w:t xml:space="preserve">Next, we </w:t>
@@ -418,10 +376,31 @@
     </w:p>
     <w:p>
       <w:pPr>
+        <w:spacing w:line="360" w:lineRule="auto"/>
+      </w:pPr>
+    </w:p>
+    <w:p>
+      <w:pPr>
+        <w:spacing w:line="360" w:lineRule="auto"/>
+      </w:pPr>
+    </w:p>
+    <w:p>
+      <w:pPr>
+        <w:spacing w:line="360" w:lineRule="auto"/>
+      </w:pPr>
+    </w:p>
+    <w:p>
+      <w:pPr>
+        <w:spacing w:line="360" w:lineRule="auto"/>
+      </w:pPr>
+    </w:p>
+    <w:p>
+      <w:pPr>
         <w:pStyle w:val="3"/>
         <w:spacing w:line="360" w:lineRule="auto"/>
       </w:pPr>
       <w:r>
+        <w:lastRenderedPageBreak/>
         <w:t>Variables</w:t>
       </w:r>
       <w:r>
@@ -602,7 +581,6 @@
               <w:rPr>
                 <w:szCs w:val="21"/>
               </w:rPr>
-              <w:lastRenderedPageBreak/>
               <w:t xml:space="preserve">drink </w:t>
             </w:r>
           </w:p>
@@ -652,19 +630,11 @@
               <w:spacing w:line="360" w:lineRule="auto"/>
               <w:jc w:val="left"/>
             </w:pPr>
-            <w:proofErr w:type="spellStart"/>
             <w:r>
               <w:rPr>
                 <w:szCs w:val="21"/>
               </w:rPr>
-              <w:t>PallMall</w:t>
-            </w:r>
-            <w:proofErr w:type="spellEnd"/>
-            <w:r>
-              <w:rPr>
-                <w:szCs w:val="21"/>
-              </w:rPr>
-              <w:t xml:space="preserve">, Dunhill, Blends, Camel, Marlborough </w:t>
+              <w:t xml:space="preserve">PallMall, Dunhill, Blends, Camel, Marlborough </w:t>
             </w:r>
           </w:p>
         </w:tc>
@@ -723,6 +693,14 @@
     </w:p>
     <w:p>
       <w:pPr>
+        <w:spacing w:line="360" w:lineRule="auto"/>
+      </w:pPr>
+      <w:r>
+        <w:t>From the puzzle we have the constrains as follows:</w:t>
+      </w:r>
+    </w:p>
+    <w:p>
+      <w:pPr>
         <w:pStyle w:val="a9"/>
         <w:numPr>
           <w:ilvl w:val="0"/>
@@ -731,15 +709,7 @@
         <w:spacing w:line="360" w:lineRule="auto"/>
       </w:pPr>
       <w:r>
-        <w:t xml:space="preserve">From the puzzle we have the </w:t>
-      </w:r>
-      <w:proofErr w:type="gramStart"/>
-      <w:r>
-        <w:t>constrains</w:t>
-      </w:r>
-      <w:proofErr w:type="gramEnd"/>
-      <w:r>
-        <w:t xml:space="preserve"> as follows:</w:t>
+        <w:t>The Brit lives in a red house.</w:t>
       </w:r>
     </w:p>
     <w:p>
@@ -752,7 +722,7 @@
         <w:spacing w:line="360" w:lineRule="auto"/>
       </w:pPr>
       <w:r>
-        <w:t>The Brit lives in a red house.</w:t>
+        <w:t>The Swede keeps a dog.</w:t>
       </w:r>
     </w:p>
     <w:p>
@@ -765,7 +735,7 @@
         <w:spacing w:line="360" w:lineRule="auto"/>
       </w:pPr>
       <w:r>
-        <w:t>The Swede keeps a dog.</w:t>
+        <w:t>The Dane drinks tea.</w:t>
       </w:r>
     </w:p>
     <w:p>
@@ -777,13 +747,14 @@
         </w:numPr>
         <w:spacing w:line="360" w:lineRule="auto"/>
       </w:pPr>
-      <w:proofErr w:type="gramStart"/>
-      <w:r>
-        <w:t>The Dane</w:t>
-      </w:r>
-      <w:proofErr w:type="gramEnd"/>
-      <w:r>
-        <w:t xml:space="preserve"> drinks tea.</w:t>
+      <w:r>
+        <w:t xml:space="preserve">The green house is </w:t>
+      </w:r>
+      <w:r>
+        <w:t>direct to</w:t>
+      </w:r>
+      <w:r>
+        <w:t xml:space="preserve"> the left of the white house.</w:t>
       </w:r>
     </w:p>
     <w:p>
@@ -796,15 +767,7 @@
         <w:spacing w:line="360" w:lineRule="auto"/>
       </w:pPr>
       <w:r>
-        <w:t xml:space="preserve">The </w:t>
-      </w:r>
-      <w:proofErr w:type="gramStart"/>
-      <w:r>
-        <w:t>green house</w:t>
-      </w:r>
-      <w:proofErr w:type="gramEnd"/>
-      <w:r>
-        <w:t xml:space="preserve"> is on the left of the white house.</w:t>
+        <w:t>The green house owner drinks coffee.</w:t>
       </w:r>
     </w:p>
     <w:p>
@@ -817,7 +780,7 @@
         <w:spacing w:line="360" w:lineRule="auto"/>
       </w:pPr>
       <w:r>
-        <w:t>The green house owner drinks coffee.</w:t>
+        <w:t>The person who smokes Pall Mall keeps birds.</w:t>
       </w:r>
     </w:p>
     <w:p>
@@ -830,15 +793,7 @@
         <w:spacing w:line="360" w:lineRule="auto"/>
       </w:pPr>
       <w:r>
-        <w:t xml:space="preserve">The person who </w:t>
-      </w:r>
-      <w:proofErr w:type="gramStart"/>
-      <w:r>
-        <w:t>smokes</w:t>
-      </w:r>
-      <w:proofErr w:type="gramEnd"/>
-      <w:r>
-        <w:t xml:space="preserve"> Pall Mall keeps birds.</w:t>
+        <w:t>The owner of the yellow house smokes Dunhill.</w:t>
       </w:r>
     </w:p>
     <w:p>
@@ -851,7 +806,7 @@
         <w:spacing w:line="360" w:lineRule="auto"/>
       </w:pPr>
       <w:r>
-        <w:t>The owner of the yellow house smokes Dunhill.</w:t>
+        <w:t>The man living in the house right in the center drinks milk.</w:t>
       </w:r>
     </w:p>
     <w:p>
@@ -864,7 +819,7 @@
         <w:spacing w:line="360" w:lineRule="auto"/>
       </w:pPr>
       <w:r>
-        <w:t>The man living in the house right in the center drinks milk.</w:t>
+        <w:t>The Norwegian lives in the first house.</w:t>
       </w:r>
     </w:p>
     <w:p>
@@ -877,7 +832,7 @@
         <w:spacing w:line="360" w:lineRule="auto"/>
       </w:pPr>
       <w:r>
-        <w:t>The Norwegian lives in the first house.</w:t>
+        <w:t>The man who smokes Blends lives next to the one who keeps cats.</w:t>
       </w:r>
     </w:p>
     <w:p>
@@ -890,7 +845,7 @@
         <w:spacing w:line="360" w:lineRule="auto"/>
       </w:pPr>
       <w:r>
-        <w:t>The man who smokes Blends lives next to the one who keeps cats.</w:t>
+        <w:t>The man who keeps horses lives next to the man who smokes Dunhill.</w:t>
       </w:r>
     </w:p>
     <w:p>
@@ -903,7 +858,7 @@
         <w:spacing w:line="360" w:lineRule="auto"/>
       </w:pPr>
       <w:r>
-        <w:t>The man who keeps horses lives next to the man who smokes Dunhill.</w:t>
+        <w:t>The owner who smokes Camel drinks beer.</w:t>
       </w:r>
     </w:p>
     <w:p>
@@ -916,7 +871,7 @@
         <w:spacing w:line="360" w:lineRule="auto"/>
       </w:pPr>
       <w:r>
-        <w:t>The owner who smokes Camel drinks beer.</w:t>
+        <w:t>The German smokes Marlborough.</w:t>
       </w:r>
     </w:p>
     <w:p>
@@ -929,7 +884,7 @@
         <w:spacing w:line="360" w:lineRule="auto"/>
       </w:pPr>
       <w:r>
-        <w:t>The German smokes Marlborough.</w:t>
+        <w:t>The Norwegian lives next to the blue house.</w:t>
       </w:r>
     </w:p>
     <w:p>
@@ -942,21 +897,15 @@
         <w:spacing w:line="360" w:lineRule="auto"/>
       </w:pPr>
       <w:r>
-        <w:t>The Norwegian lives next to the blue house.</w:t>
+        <w:t>The man who smokes Blends has a neighbor who drinks water.</w:t>
       </w:r>
     </w:p>
     <w:p>
       <w:pPr>
         <w:pStyle w:val="a9"/>
-        <w:numPr>
-          <w:ilvl w:val="0"/>
-          <w:numId w:val="9"/>
-        </w:numPr>
-        <w:spacing w:line="360" w:lineRule="auto"/>
-      </w:pPr>
-      <w:r>
-        <w:t>The man who smokes Blends has a neighbor who drinks water.</w:t>
-      </w:r>
+        <w:spacing w:line="360" w:lineRule="auto"/>
+        <w:ind w:left="360"/>
+      </w:pPr>
     </w:p>
     <w:p>
       <w:pPr>
@@ -968,6 +917,7 @@
         <w:spacing w:line="360" w:lineRule="auto"/>
       </w:pPr>
       <w:r>
+        <w:lastRenderedPageBreak/>
         <w:t>Implementation</w:t>
       </w:r>
     </w:p>
@@ -1010,28 +960,7 @@
         <w:jc w:val="left"/>
       </w:pPr>
       <w:r>
-        <w:t xml:space="preserve">All values in each category must be different </w:t>
-      </w:r>
-      <w:proofErr w:type="gramStart"/>
-      <w:r>
-        <w:t>( using</w:t>
-      </w:r>
-      <w:proofErr w:type="gramEnd"/>
-      <w:r>
-        <w:t xml:space="preserve"> </w:t>
-      </w:r>
-      <w:proofErr w:type="spellStart"/>
-      <w:proofErr w:type="gramStart"/>
-      <w:r>
-        <w:t>AllDifferentConstraint</w:t>
-      </w:r>
-      <w:proofErr w:type="spellEnd"/>
-      <w:r>
-        <w:t>(</w:t>
-      </w:r>
-      <w:proofErr w:type="gramEnd"/>
-      <w:r>
-        <w:t>)).</w:t>
+        <w:t>All values in each category must be different ( using AllDifferentConstraint()).</w:t>
       </w:r>
     </w:p>
     <w:p>
@@ -1045,15 +974,7 @@
         <w:jc w:val="left"/>
       </w:pPr>
       <w:r>
-        <w:t xml:space="preserve">Translate clues into </w:t>
-      </w:r>
-      <w:proofErr w:type="spellStart"/>
-      <w:r>
-        <w:t>lamda</w:t>
-      </w:r>
-      <w:proofErr w:type="spellEnd"/>
-      <w:r>
-        <w:t xml:space="preserve"> constraint functions.</w:t>
+        <w:t>Translate clues into lamda constraint functions.</w:t>
       </w:r>
     </w:p>
     <w:p>
@@ -1067,15 +988,7 @@
         <w:jc w:val="left"/>
       </w:pPr>
       <w:r>
-        <w:t xml:space="preserve">The library automatically </w:t>
-      </w:r>
-      <w:proofErr w:type="gramStart"/>
-      <w:r>
-        <w:t>solve</w:t>
-      </w:r>
-      <w:proofErr w:type="gramEnd"/>
-      <w:r>
-        <w:t xml:space="preserve"> the problem with backtracking method.</w:t>
+        <w:t>The library automatically solve the problem with backtracking method.</w:t>
       </w:r>
     </w:p>
     <w:p>
@@ -1089,7 +1002,6 @@
         <w:jc w:val="left"/>
       </w:pPr>
       <w:r>
-        <w:lastRenderedPageBreak/>
         <w:t>The result is all the solutions that satisfy all the constraints. In this puzzle, there is only one solution.</w:t>
       </w:r>
     </w:p>
@@ -1184,6 +1096,143 @@
     </w:p>
     <w:p>
       <w:pPr>
+        <w:spacing w:line="360" w:lineRule="auto"/>
+        <w:jc w:val="left"/>
+      </w:pPr>
+      <w:r>
+        <w:rPr>
+          <w:b/>
+          <w:bCs/>
+        </w:rPr>
+        <w:t>NOTE</w:t>
+      </w:r>
+      <w:r>
+        <w:t>: When doing the implementation, we found the description</w:t>
+      </w:r>
+      <w:r>
+        <w:t xml:space="preserve"> of the green house position</w:t>
+      </w:r>
+      <w:r>
+        <w:t xml:space="preserve"> </w:t>
+      </w:r>
+      <w:r>
+        <w:t>was ambiguous</w:t>
+      </w:r>
+      <w:r>
+        <w:t>.</w:t>
+      </w:r>
+      <w:r>
+        <w:t xml:space="preserve"> Thus, we</w:t>
+      </w:r>
+      <w:r>
+        <w:t xml:space="preserve"> also did the experiment to change the constraint into:</w:t>
+      </w:r>
+    </w:p>
+    <w:p>
+      <w:pPr>
+        <w:spacing w:line="360" w:lineRule="auto"/>
+        <w:jc w:val="left"/>
+        <w:rPr>
+          <w:rFonts w:ascii="Noto Sans JP" w:eastAsia="Noto Sans JP" w:hAnsi="Noto Sans JP"/>
+          <w:sz w:val="18"/>
+          <w:szCs w:val="20"/>
+        </w:rPr>
+      </w:pPr>
+      <w:r>
+        <w:rPr>
+          <w:rFonts w:ascii="Noto Sans JP" w:eastAsia="Noto Sans JP" w:hAnsi="Noto Sans JP"/>
+          <w:sz w:val="18"/>
+          <w:szCs w:val="20"/>
+          <w:highlight w:val="lightGray"/>
+        </w:rPr>
+        <w:t xml:space="preserve">problem.addConstraint(lambda g, w: w - g </w:t>
+      </w:r>
+      <w:r>
+        <w:rPr>
+          <w:rFonts w:ascii="Noto Sans JP" w:eastAsia="Noto Sans JP" w:hAnsi="Noto Sans JP"/>
+          <w:sz w:val="18"/>
+          <w:szCs w:val="20"/>
+          <w:highlight w:val="lightGray"/>
+        </w:rPr>
+        <w:t>&gt;</w:t>
+      </w:r>
+      <w:r>
+        <w:rPr>
+          <w:rFonts w:ascii="Noto Sans JP" w:eastAsia="Noto Sans JP" w:hAnsi="Noto Sans JP"/>
+          <w:sz w:val="18"/>
+          <w:szCs w:val="20"/>
+          <w:highlight w:val="lightGray"/>
+        </w:rPr>
+        <w:t>= 1, ("green", "white"))</w:t>
+      </w:r>
+      <w:r>
+        <w:rPr>
+          <w:rFonts w:ascii="Noto Sans JP" w:eastAsia="Noto Sans JP" w:hAnsi="Noto Sans JP"/>
+          <w:sz w:val="18"/>
+          <w:szCs w:val="20"/>
+        </w:rPr>
+        <w:t xml:space="preserve"> </w:t>
+      </w:r>
+    </w:p>
+    <w:p>
+      <w:pPr>
+        <w:spacing w:line="360" w:lineRule="auto"/>
+        <w:jc w:val="left"/>
+      </w:pPr>
+      <w:r>
+        <w:t xml:space="preserve">Then we got 7 different solutions, which all satisfied the constraints.  </w:t>
+      </w:r>
+    </w:p>
+    <w:p>
+      <w:pPr>
+        <w:spacing w:line="360" w:lineRule="auto"/>
+        <w:jc w:val="left"/>
+        <w:rPr>
+          <w:rFonts w:hint="eastAsia"/>
+        </w:rPr>
+      </w:pPr>
+      <w:r>
+        <w:t xml:space="preserve">For the </w:t>
+      </w:r>
+      <w:r>
+        <w:t>uniqueness</w:t>
+      </w:r>
+      <w:r>
+        <w:t xml:space="preserve"> of the puzzle, we</w:t>
+      </w:r>
+      <w:r>
+        <w:t xml:space="preserve"> decided to </w:t>
+      </w:r>
+      <w:r>
+        <w:t>k</w:t>
+      </w:r>
+      <w:r>
+        <w:t>eep</w:t>
+      </w:r>
+      <w:r>
+        <w:t xml:space="preserve"> the</w:t>
+      </w:r>
+      <w:r>
+        <w:rPr>
+          <w:rFonts w:hint="eastAsia"/>
+        </w:rPr>
+        <w:t xml:space="preserve"> </w:t>
+      </w:r>
+      <w:r>
+        <w:t>stricter constraint</w:t>
+      </w:r>
+      <w:r>
+        <w:t xml:space="preserve"> “being directly to the left of the white house”.</w:t>
+      </w:r>
+    </w:p>
+    <w:p>
+      <w:pPr>
+        <w:spacing w:line="360" w:lineRule="auto"/>
+        <w:jc w:val="left"/>
+      </w:pPr>
+    </w:p>
+    <w:p>
+      <w:pPr>
         <w:pStyle w:val="2"/>
         <w:numPr>
           <w:ilvl w:val="0"/>
@@ -1221,35 +1270,7 @@
         <w:rPr>
           <w:szCs w:val="21"/>
         </w:rPr>
-        <w:t xml:space="preserve">Through this exercise, we deepened our understanding of the </w:t>
-      </w:r>
-      <w:proofErr w:type="gramStart"/>
-      <w:r>
-        <w:rPr>
-          <w:szCs w:val="21"/>
-        </w:rPr>
-        <w:t>CSPs, and</w:t>
-      </w:r>
-      <w:proofErr w:type="gramEnd"/>
-      <w:r>
-        <w:rPr>
-          <w:szCs w:val="21"/>
-        </w:rPr>
-        <w:t xml:space="preserve"> </w:t>
-      </w:r>
-      <w:proofErr w:type="gramStart"/>
-      <w:r>
-        <w:rPr>
-          <w:szCs w:val="21"/>
-        </w:rPr>
-        <w:t>got</w:t>
-      </w:r>
-      <w:proofErr w:type="gramEnd"/>
-      <w:r>
-        <w:rPr>
-          <w:szCs w:val="21"/>
-        </w:rPr>
-        <w:t xml:space="preserve"> familiar with the python tools (python-constraint).</w:t>
+        <w:t>Through this exercise, we deepened our understanding of the CSPs, and got familiar with the python tools (python-constraint).</w:t>
       </w:r>
     </w:p>
     <w:p>
@@ -1277,7 +1298,7 @@
         <w:jc w:val="left"/>
       </w:pPr>
       <w:r>
-        <w:t>Local Python Environment</w:t>
+        <w:t>.py file</w:t>
       </w:r>
       <w:r>
         <w:t>:</w:t>
@@ -1338,6 +1359,51 @@
         <w:ind w:left="0"/>
         <w:jc w:val="left"/>
       </w:pPr>
+    </w:p>
+    <w:p>
+      <w:pPr>
+        <w:pStyle w:val="a9"/>
+        <w:spacing w:line="360" w:lineRule="auto"/>
+        <w:ind w:left="0"/>
+        <w:jc w:val="left"/>
+      </w:pPr>
+      <w:r>
+        <w:t>.jupyter file:</w:t>
+      </w:r>
+    </w:p>
+    <w:p>
+      <w:pPr>
+        <w:pStyle w:val="a9"/>
+        <w:numPr>
+          <w:ilvl w:val="0"/>
+          <w:numId w:val="12"/>
+        </w:numPr>
+        <w:spacing w:line="360" w:lineRule="auto"/>
+        <w:jc w:val="left"/>
+      </w:pPr>
+      <w:r>
+        <w:t>Launch Jupyter Notebook</w:t>
+      </w:r>
+      <w:r>
+        <w:t>.</w:t>
+      </w:r>
+    </w:p>
+    <w:p>
+      <w:pPr>
+        <w:pStyle w:val="a9"/>
+        <w:numPr>
+          <w:ilvl w:val="0"/>
+          <w:numId w:val="12"/>
+        </w:numPr>
+        <w:spacing w:line="360" w:lineRule="auto"/>
+        <w:jc w:val="left"/>
+      </w:pPr>
+      <w:r>
+        <w:t>Open and run Group5_Ex2.ipynb</w:t>
+      </w:r>
+      <w:r>
+        <w:t>.</w:t>
+      </w:r>
     </w:p>
     <w:sectPr>
       <w:pgSz w:w="11906" w:h="16838"/>
@@ -1530,6 +1596,95 @@
     </w:lvl>
   </w:abstractNum>
   <w:abstractNum w:abstractNumId="2" w15:restartNumberingAfterBreak="0">
+    <w:nsid w:val="14455102"/>
+    <w:multiLevelType w:val="hybridMultilevel"/>
+    <w:tmpl w:val="F1B68ACC"/>
+    <w:lvl w:ilvl="0" w:tplc="6F28C1BC">
+      <w:start w:val="1"/>
+      <w:numFmt w:val="decimal"/>
+      <w:lvlText w:val="%1."/>
+      <w:lvlJc w:val="left"/>
+      <w:pPr>
+        <w:ind w:left="360" w:hanging="360"/>
+      </w:pPr>
+      <w:rPr>
+        <w:rFonts w:hint="default"/>
+      </w:rPr>
+    </w:lvl>
+    <w:lvl w:ilvl="1" w:tplc="04090019" w:tentative="1">
+      <w:start w:val="1"/>
+      <w:numFmt w:val="lowerLetter"/>
+      <w:lvlText w:val="%2)"/>
+      <w:lvlJc w:val="left"/>
+      <w:pPr>
+        <w:ind w:left="880" w:hanging="440"/>
+      </w:pPr>
+    </w:lvl>
+    <w:lvl w:ilvl="2" w:tplc="0409001B" w:tentative="1">
+      <w:start w:val="1"/>
+      <w:numFmt w:val="lowerRoman"/>
+      <w:lvlText w:val="%3."/>
+      <w:lvlJc w:val="right"/>
+      <w:pPr>
+        <w:ind w:left="1320" w:hanging="440"/>
+      </w:pPr>
+    </w:lvl>
+    <w:lvl w:ilvl="3" w:tplc="0409000F" w:tentative="1">
+      <w:start w:val="1"/>
+      <w:numFmt w:val="decimal"/>
+      <w:lvlText w:val="%4."/>
+      <w:lvlJc w:val="left"/>
+      <w:pPr>
+        <w:ind w:left="1760" w:hanging="440"/>
+      </w:pPr>
+    </w:lvl>
+    <w:lvl w:ilvl="4" w:tplc="04090019" w:tentative="1">
+      <w:start w:val="1"/>
+      <w:numFmt w:val="lowerLetter"/>
+      <w:lvlText w:val="%5)"/>
+      <w:lvlJc w:val="left"/>
+      <w:pPr>
+        <w:ind w:left="2200" w:hanging="440"/>
+      </w:pPr>
+    </w:lvl>
+    <w:lvl w:ilvl="5" w:tplc="0409001B" w:tentative="1">
+      <w:start w:val="1"/>
+      <w:numFmt w:val="lowerRoman"/>
+      <w:lvlText w:val="%6."/>
+      <w:lvlJc w:val="right"/>
+      <w:pPr>
+        <w:ind w:left="2640" w:hanging="440"/>
+      </w:pPr>
+    </w:lvl>
+    <w:lvl w:ilvl="6" w:tplc="0409000F" w:tentative="1">
+      <w:start w:val="1"/>
+      <w:numFmt w:val="decimal"/>
+      <w:lvlText w:val="%7."/>
+      <w:lvlJc w:val="left"/>
+      <w:pPr>
+        <w:ind w:left="3080" w:hanging="440"/>
+      </w:pPr>
+    </w:lvl>
+    <w:lvl w:ilvl="7" w:tplc="04090019" w:tentative="1">
+      <w:start w:val="1"/>
+      <w:numFmt w:val="lowerLetter"/>
+      <w:lvlText w:val="%8)"/>
+      <w:lvlJc w:val="left"/>
+      <w:pPr>
+        <w:ind w:left="3520" w:hanging="440"/>
+      </w:pPr>
+    </w:lvl>
+    <w:lvl w:ilvl="8" w:tplc="0409001B" w:tentative="1">
+      <w:start w:val="1"/>
+      <w:numFmt w:val="lowerRoman"/>
+      <w:lvlText w:val="%9."/>
+      <w:lvlJc w:val="right"/>
+      <w:pPr>
+        <w:ind w:left="3960" w:hanging="440"/>
+      </w:pPr>
+    </w:lvl>
+  </w:abstractNum>
+  <w:abstractNum w:abstractNumId="3" w15:restartNumberingAfterBreak="0">
     <w:nsid w:val="1EC762F7"/>
     <w:multiLevelType w:val="hybridMultilevel"/>
     <w:tmpl w:val="0BB46508"/>
@@ -1618,7 +1773,7 @@
       </w:pPr>
     </w:lvl>
   </w:abstractNum>
-  <w:abstractNum w:abstractNumId="3" w15:restartNumberingAfterBreak="0">
+  <w:abstractNum w:abstractNumId="4" w15:restartNumberingAfterBreak="0">
     <w:nsid w:val="1FDB44D8"/>
     <w:multiLevelType w:val="hybridMultilevel"/>
     <w:tmpl w:val="7EB0A3D0"/>
@@ -1707,7 +1862,7 @@
       </w:pPr>
     </w:lvl>
   </w:abstractNum>
-  <w:abstractNum w:abstractNumId="4" w15:restartNumberingAfterBreak="0">
+  <w:abstractNum w:abstractNumId="5" w15:restartNumberingAfterBreak="0">
     <w:nsid w:val="27A10F30"/>
     <w:multiLevelType w:val="hybridMultilevel"/>
     <w:tmpl w:val="A03206C4"/>
@@ -1820,7 +1975,7 @@
       </w:rPr>
     </w:lvl>
   </w:abstractNum>
-  <w:abstractNum w:abstractNumId="5" w15:restartNumberingAfterBreak="0">
+  <w:abstractNum w:abstractNumId="6" w15:restartNumberingAfterBreak="0">
     <w:nsid w:val="36087F44"/>
     <w:multiLevelType w:val="hybridMultilevel"/>
     <w:tmpl w:val="474CBC06"/>
@@ -1933,7 +2088,7 @@
       </w:rPr>
     </w:lvl>
   </w:abstractNum>
-  <w:abstractNum w:abstractNumId="6" w15:restartNumberingAfterBreak="0">
+  <w:abstractNum w:abstractNumId="7" w15:restartNumberingAfterBreak="0">
     <w:nsid w:val="4A393AB1"/>
     <w:multiLevelType w:val="hybridMultilevel"/>
     <w:tmpl w:val="60D672A4"/>
@@ -2022,7 +2177,7 @@
       </w:pPr>
     </w:lvl>
   </w:abstractNum>
-  <w:abstractNum w:abstractNumId="7" w15:restartNumberingAfterBreak="0">
+  <w:abstractNum w:abstractNumId="8" w15:restartNumberingAfterBreak="0">
     <w:nsid w:val="6F130A63"/>
     <w:multiLevelType w:val="hybridMultilevel"/>
     <w:tmpl w:val="2EA6EDEA"/>
@@ -2135,7 +2290,7 @@
       </w:rPr>
     </w:lvl>
   </w:abstractNum>
-  <w:abstractNum w:abstractNumId="8" w15:restartNumberingAfterBreak="0">
+  <w:abstractNum w:abstractNumId="9" w15:restartNumberingAfterBreak="0">
     <w:nsid w:val="6FDE5C62"/>
     <w:multiLevelType w:val="hybridMultilevel"/>
     <w:tmpl w:val="88A83CEC"/>
@@ -2224,7 +2379,7 @@
       </w:pPr>
     </w:lvl>
   </w:abstractNum>
-  <w:abstractNum w:abstractNumId="9" w15:restartNumberingAfterBreak="0">
+  <w:abstractNum w:abstractNumId="10" w15:restartNumberingAfterBreak="0">
     <w:nsid w:val="70F83618"/>
     <w:multiLevelType w:val="hybridMultilevel"/>
     <w:tmpl w:val="ED2EA3A2"/>
@@ -2337,7 +2492,7 @@
       </w:rPr>
     </w:lvl>
   </w:abstractNum>
-  <w:abstractNum w:abstractNumId="10" w15:restartNumberingAfterBreak="0">
+  <w:abstractNum w:abstractNumId="11" w15:restartNumberingAfterBreak="0">
     <w:nsid w:val="7FD26867"/>
     <w:multiLevelType w:val="multilevel"/>
     <w:tmpl w:val="E6001DB8"/>
@@ -2487,37 +2642,40 @@
     </w:lvl>
   </w:abstractNum>
   <w:num w:numId="1" w16cid:durableId="157503318">
-    <w:abstractNumId w:val="2"/>
+    <w:abstractNumId w:val="3"/>
   </w:num>
   <w:num w:numId="2" w16cid:durableId="1335957760">
-    <w:abstractNumId w:val="10"/>
+    <w:abstractNumId w:val="11"/>
   </w:num>
   <w:num w:numId="3" w16cid:durableId="604313974">
+    <w:abstractNumId w:val="8"/>
+  </w:num>
+  <w:num w:numId="4" w16cid:durableId="1047681541">
     <w:abstractNumId w:val="7"/>
   </w:num>
-  <w:num w:numId="4" w16cid:durableId="1047681541">
+  <w:num w:numId="5" w16cid:durableId="756363865">
     <w:abstractNumId w:val="6"/>
   </w:num>
-  <w:num w:numId="5" w16cid:durableId="756363865">
+  <w:num w:numId="6" w16cid:durableId="814494326">
     <w:abstractNumId w:val="5"/>
-  </w:num>
-  <w:num w:numId="6" w16cid:durableId="814494326">
-    <w:abstractNumId w:val="4"/>
   </w:num>
   <w:num w:numId="7" w16cid:durableId="265115263">
     <w:abstractNumId w:val="0"/>
   </w:num>
   <w:num w:numId="8" w16cid:durableId="1701783990">
+    <w:abstractNumId w:val="10"/>
+  </w:num>
+  <w:num w:numId="9" w16cid:durableId="1384259360">
     <w:abstractNumId w:val="9"/>
   </w:num>
-  <w:num w:numId="9" w16cid:durableId="1384259360">
-    <w:abstractNumId w:val="8"/>
-  </w:num>
   <w:num w:numId="10" w16cid:durableId="2048022041">
-    <w:abstractNumId w:val="3"/>
+    <w:abstractNumId w:val="4"/>
   </w:num>
   <w:num w:numId="11" w16cid:durableId="2095779164">
     <w:abstractNumId w:val="1"/>
+  </w:num>
+  <w:num w:numId="12" w16cid:durableId="1539704926">
+    <w:abstractNumId w:val="2"/>
   </w:num>
 </w:numbering>
 </file>
@@ -3123,7 +3281,6 @@
   <w:style w:type="character" w:default="1" w:styleId="a0">
     <w:name w:val="Default Paragraph Font"/>
     <w:uiPriority w:val="1"/>
-    <w:semiHidden/>
     <w:unhideWhenUsed/>
   </w:style>
   <w:style w:type="table" w:default="1" w:styleId="a1">

</xml_diff>